<commit_message>
working for  software ssyetm project SKYFLY sirline  reservation system
</commit_message>
<xml_diff>
--- a/Excercise1.docx
+++ b/Excercise1.docx
@@ -3599,7 +3599,6 @@
                                 </w:rPr>
                                 <w:t xml:space="preserve">  </w:t>
                               </w:r>
-                              <w:proofErr w:type="gramStart"/>
                               <w:r>
                                 <w:rPr>
                                   <w:rFonts w:ascii="Calibri" w:hAnsi="Calibri" w:cs="Calibri"/>
@@ -3611,15 +3610,7 @@
                                   <w:rFonts w:ascii="Calibri" w:hAnsi="Calibri" w:cs="Calibri"/>
                                   <w:color w:val="000000"/>
                                 </w:rPr>
-                                <w:t xml:space="preserve"> is</w:t>
-                              </w:r>
-                              <w:proofErr w:type="gramEnd"/>
-                              <w:r>
-                                <w:rPr>
-                                  <w:rFonts w:ascii="Calibri" w:hAnsi="Calibri" w:cs="Calibri"/>
-                                  <w:color w:val="000000"/>
-                                </w:rPr>
-                                <w:t xml:space="preserve"> our critical path</w:t>
+                                <w:t xml:space="preserve"> is our critical path</w:t>
                               </w:r>
                             </w:p>
                           </w:txbxContent>
@@ -25638,10 +25629,7 @@
         </w:numPr>
       </w:pPr>
       <w:r>
-        <w:t>T</w:t>
-      </w:r>
-      <w:r>
-        <w:t>he system must allow the user to query their purchase history with at most 2 mouse clicks.</w:t>
+        <w:t>The system must allow the user to query their purchase history with at most 2 mouse clicks.</w:t>
       </w:r>
     </w:p>
     <w:p>
@@ -25682,10 +25670,7 @@
         <w:t xml:space="preserve"> </w:t>
       </w:r>
       <w:r>
-        <w:t>T</w:t>
-      </w:r>
-      <w:r>
-        <w:t>he</w:t>
+        <w:t>The</w:t>
       </w:r>
       <w:r>
         <w:t xml:space="preserve"> </w:t>
@@ -25733,10 +25718,7 @@
         <w:t xml:space="preserve"> </w:t>
       </w:r>
       <w:r>
-        <w:t>within 30 seconds, on average</w:t>
-      </w:r>
-      <w:r>
-        <w:t>.</w:t>
+        <w:t>within 30 seconds, on average.</w:t>
       </w:r>
       <w:r>
         <w:t xml:space="preserve"> </w:t>
@@ -25884,10 +25866,7 @@
         <w:t xml:space="preserve"> </w:t>
       </w:r>
       <w:r>
-        <w:t>system must show all</w:t>
-      </w:r>
-      <w:r>
-        <w:t xml:space="preserve"> flight </w:t>
+        <w:t xml:space="preserve">system must show all flight </w:t>
       </w:r>
       <w:r>
         <w:t>schedules</w:t>
@@ -26329,10 +26308,7 @@
       </w:pPr>
       <w:r>
         <w:lastRenderedPageBreak/>
-        <w:t>T</w:t>
-      </w:r>
-      <w:r>
-        <w:t xml:space="preserve">he system’s user registration component should be </w:t>
+        <w:t xml:space="preserve">The system’s user registration component should be </w:t>
       </w:r>
       <w:r>
         <w:t>available</w:t>
@@ -26355,16 +26331,7 @@
         </w:rPr>
       </w:pPr>
       <w:r>
-        <w:t>T</w:t>
-      </w:r>
-      <w:r>
-        <w:t>he system’s</w:t>
-      </w:r>
-      <w:r>
-        <w:t xml:space="preserve"> ticket </w:t>
-      </w:r>
-      <w:r>
-        <w:t>print feature should fail on no more than 0.1% of attempts.</w:t>
+        <w:t>The system’s ticket print feature should fail on no more than 0.1% of attempts.</w:t>
       </w:r>
     </w:p>
     <w:p>
@@ -26430,10 +26397,7 @@
         </w:rPr>
       </w:pPr>
       <w:r>
-        <w:t>The</w:t>
-      </w:r>
-      <w:r>
-        <w:t xml:space="preserve"> Airline </w:t>
+        <w:t xml:space="preserve">The Airline </w:t>
       </w:r>
       <w:r>
         <w:t>reservation system</w:t>
@@ -32481,6 +32445,7 @@
   <w:style w:type="character" w:default="1" w:styleId="DefaultParagraphFont">
     <w:name w:val="Default Paragraph Font"/>
     <w:uiPriority w:val="1"/>
+    <w:semiHidden/>
     <w:unhideWhenUsed/>
   </w:style>
   <w:style w:type="table" w:default="1" w:styleId="TableNormal">

</xml_diff>

<commit_message>
started doing  planning WBS for the software system  called Skyfly
</commit_message>
<xml_diff>
--- a/Excercise1.docx
+++ b/Excercise1.docx
@@ -119,6 +119,12 @@
           <w:rFonts w:ascii="Calibri" w:eastAsia="Calibri" w:hAnsi="Calibri" w:cs="Calibri"/>
         </w:rPr>
         <w:t xml:space="preserve"> Sign up to access the SKYFLY airline reservation system.</w:t>
+      </w:r>
+      <w:r>
+        <w:rPr>
+          <w:rFonts w:ascii="Calibri" w:eastAsia="Calibri" w:hAnsi="Calibri" w:cs="Calibri"/>
+        </w:rPr>
+        <w:t xml:space="preserve">   </w:t>
       </w:r>
     </w:p>
     <w:p>

</xml_diff>

<commit_message>
Draw Activity on Node graph
</commit_message>
<xml_diff>
--- a/Excercise1.docx
+++ b/Excercise1.docx
@@ -3605,6 +3605,7 @@
                                 </w:rPr>
                                 <w:t xml:space="preserve">  </w:t>
                               </w:r>
+                              <w:proofErr w:type="gramStart"/>
                               <w:r>
                                 <w:rPr>
                                   <w:rFonts w:ascii="Calibri" w:hAnsi="Calibri" w:cs="Calibri"/>
@@ -3616,7 +3617,15 @@
                                   <w:rFonts w:ascii="Calibri" w:hAnsi="Calibri" w:cs="Calibri"/>
                                   <w:color w:val="000000"/>
                                 </w:rPr>
-                                <w:t xml:space="preserve"> is our critical path</w:t>
+                                <w:t xml:space="preserve"> is</w:t>
+                              </w:r>
+                              <w:proofErr w:type="gramEnd"/>
+                              <w:r>
+                                <w:rPr>
+                                  <w:rFonts w:ascii="Calibri" w:hAnsi="Calibri" w:cs="Calibri"/>
+                                  <w:color w:val="000000"/>
+                                </w:rPr>
+                                <w:t xml:space="preserve"> our critical path</w:t>
                               </w:r>
                             </w:p>
                           </w:txbxContent>
@@ -4238,6 +4247,12 @@
           <w:rFonts w:ascii="Calibri" w:eastAsia="Calibri" w:hAnsi="Calibri" w:cs="Calibri"/>
         </w:rPr>
         <w:t xml:space="preserve"> </w:t>
+      </w:r>
+      <w:r>
+        <w:rPr>
+          <w:rFonts w:ascii="Calibri" w:eastAsia="Calibri" w:hAnsi="Calibri" w:cs="Calibri"/>
+        </w:rPr>
+        <w:t xml:space="preserve">  </w:t>
       </w:r>
     </w:p>
     <w:p>

</xml_diff>

<commit_message>
calculating project expected time is done using PERT
</commit_message>
<xml_diff>
--- a/Excercise1.docx
+++ b/Excercise1.docx
@@ -13289,6 +13289,15 @@
         </w:rPr>
         <w:t>Weeks (about 1 year).</w:t>
       </w:r>
+      <w:r>
+        <w:rPr>
+          <w:rFonts w:ascii="Calibri" w:eastAsia="Calibri" w:hAnsi="Calibri" w:cs="Calibri"/>
+          <w:b/>
+          <w:bCs/>
+          <w:color w:val="0D0D0D" w:themeColor="text1" w:themeTint="F2"/>
+        </w:rPr>
+        <w:t xml:space="preserve">    </w:t>
+      </w:r>
     </w:p>
     <w:p>
       <w:pPr>

</xml_diff>